<commit_message>
General Report on Chatbot
</commit_message>
<xml_diff>
--- a/Report.docx
+++ b/Report.docx
@@ -408,47 +408,7 @@
           <w:sz w:val="28"/>
           <w:szCs w:val="28"/>
         </w:rPr>
-        <w:t xml:space="preserve"> is being implemented by many of the industries. The basic concept behind it is NLP and Neural Network. Chatbot can be </w:t>
-      </w:r>
-      <w:proofErr w:type="spellStart"/>
-      <w:r>
-        <w:rPr>
-          <w:rFonts w:ascii="Times New Roman" w:hAnsi="Times New Roman" w:cs="Times New Roman"/>
-          <w:bCs/>
-          <w:sz w:val="28"/>
-          <w:szCs w:val="28"/>
-        </w:rPr>
-        <w:t>build</w:t>
-      </w:r>
-      <w:proofErr w:type="spellEnd"/>
-      <w:r>
-        <w:rPr>
-          <w:rFonts w:ascii="Times New Roman" w:hAnsi="Times New Roman" w:cs="Times New Roman"/>
-          <w:bCs/>
-          <w:sz w:val="28"/>
-          <w:szCs w:val="28"/>
-        </w:rPr>
-        <w:t xml:space="preserve"> by many different ways and many different libraries are available in python like “chatterbot”. One of the blog of </w:t>
-      </w:r>
-      <w:proofErr w:type="spellStart"/>
-      <w:r>
-        <w:rPr>
-          <w:rFonts w:ascii="Times New Roman" w:hAnsi="Times New Roman" w:cs="Times New Roman"/>
-          <w:bCs/>
-          <w:sz w:val="28"/>
-          <w:szCs w:val="28"/>
-        </w:rPr>
-        <w:t>edureka</w:t>
-      </w:r>
-      <w:proofErr w:type="spellEnd"/>
-      <w:r>
-        <w:rPr>
-          <w:rFonts w:ascii="Times New Roman" w:hAnsi="Times New Roman" w:cs="Times New Roman"/>
-          <w:bCs/>
-          <w:sz w:val="28"/>
-          <w:szCs w:val="28"/>
-        </w:rPr>
-        <w:t xml:space="preserve"> described the use of chatterbot [1].</w:t>
+        <w:t xml:space="preserve"> is being implemented by many of the industries. The basic concept behind it is NLP and Neural Network. Chatbot can be build by many different ways and many different libraries are available in python like “chatterbot”. One of the blog of edureka described the use of chatterbot [1].</w:t>
       </w:r>
       <w:r>
         <w:rPr>
@@ -477,47 +437,7 @@
           <w:szCs w:val="28"/>
         </w:rPr>
         <w:lastRenderedPageBreak/>
-        <w:t xml:space="preserve">is a module with pre-defined methods for building Chatbot. The concept that we used is building a neural network by </w:t>
-      </w:r>
-      <w:proofErr w:type="spellStart"/>
-      <w:r>
-        <w:rPr>
-          <w:rFonts w:ascii="Times New Roman" w:hAnsi="Times New Roman" w:cs="Times New Roman"/>
-          <w:bCs/>
-          <w:sz w:val="28"/>
-          <w:szCs w:val="28"/>
-        </w:rPr>
-        <w:t>tensorflow</w:t>
-      </w:r>
-      <w:proofErr w:type="spellEnd"/>
-      <w:r>
-        <w:rPr>
-          <w:rFonts w:ascii="Times New Roman" w:hAnsi="Times New Roman" w:cs="Times New Roman"/>
-          <w:bCs/>
-          <w:sz w:val="28"/>
-          <w:szCs w:val="28"/>
-        </w:rPr>
-        <w:t xml:space="preserve"> and </w:t>
-      </w:r>
-      <w:proofErr w:type="spellStart"/>
-      <w:r>
-        <w:rPr>
-          <w:rFonts w:ascii="Times New Roman" w:hAnsi="Times New Roman" w:cs="Times New Roman"/>
-          <w:bCs/>
-          <w:sz w:val="28"/>
-          <w:szCs w:val="28"/>
-        </w:rPr>
-        <w:t>tflearn</w:t>
-      </w:r>
-      <w:proofErr w:type="spellEnd"/>
-      <w:r>
-        <w:rPr>
-          <w:rFonts w:ascii="Times New Roman" w:hAnsi="Times New Roman" w:cs="Times New Roman"/>
-          <w:bCs/>
-          <w:sz w:val="28"/>
-          <w:szCs w:val="28"/>
-        </w:rPr>
-        <w:t xml:space="preserve"> [2]. Also for more clarification we took help from </w:t>
+        <w:t xml:space="preserve">is a module with pre-defined methods for building Chatbot. The concept that we used is building a neural network by tensorflow and tflearn [2]. Also for more clarification we took help from </w:t>
       </w:r>
       <w:r>
         <w:rPr>
@@ -564,76 +484,16 @@
           <w:sz w:val="28"/>
           <w:szCs w:val="28"/>
         </w:rPr>
-        <w:t xml:space="preserve">The methodology that we used for this application is very simple. We used the concept of Natural Language Processing and building our own Neural network by using </w:t>
-      </w:r>
-      <w:proofErr w:type="spellStart"/>
-      <w:r>
-        <w:rPr>
-          <w:rFonts w:ascii="Times New Roman" w:hAnsi="Times New Roman" w:cs="Times New Roman"/>
-          <w:bCs/>
-          <w:sz w:val="28"/>
-          <w:szCs w:val="28"/>
-        </w:rPr>
-        <w:t>tflearn</w:t>
-      </w:r>
-      <w:proofErr w:type="spellEnd"/>
-      <w:r>
-        <w:rPr>
-          <w:rFonts w:ascii="Times New Roman" w:hAnsi="Times New Roman" w:cs="Times New Roman"/>
-          <w:bCs/>
-          <w:sz w:val="28"/>
-          <w:szCs w:val="28"/>
-        </w:rPr>
-        <w:t xml:space="preserve">. </w:t>
-      </w:r>
-      <w:r>
-        <w:rPr>
-          <w:rFonts w:ascii="Times New Roman" w:hAnsi="Times New Roman" w:cs="Times New Roman"/>
-          <w:bCs/>
-          <w:sz w:val="28"/>
-          <w:szCs w:val="28"/>
-        </w:rPr>
-        <w:t>We have used a json file “</w:t>
-      </w:r>
-      <w:proofErr w:type="spellStart"/>
-      <w:r>
-        <w:rPr>
-          <w:rFonts w:ascii="Times New Roman" w:hAnsi="Times New Roman" w:cs="Times New Roman"/>
-          <w:bCs/>
-          <w:sz w:val="28"/>
-          <w:szCs w:val="28"/>
-        </w:rPr>
-        <w:t>intents.json</w:t>
-      </w:r>
-      <w:proofErr w:type="spellEnd"/>
-      <w:r>
-        <w:rPr>
-          <w:rFonts w:ascii="Times New Roman" w:hAnsi="Times New Roman" w:cs="Times New Roman"/>
-          <w:bCs/>
-          <w:sz w:val="28"/>
-          <w:szCs w:val="28"/>
-        </w:rPr>
-        <w:t xml:space="preserve">” for training our model. The </w:t>
-      </w:r>
-      <w:proofErr w:type="spellStart"/>
-      <w:r>
-        <w:rPr>
-          <w:rFonts w:ascii="Times New Roman" w:hAnsi="Times New Roman" w:cs="Times New Roman"/>
-          <w:bCs/>
-          <w:sz w:val="28"/>
-          <w:szCs w:val="28"/>
-        </w:rPr>
-        <w:t>intents.json</w:t>
-      </w:r>
-      <w:proofErr w:type="spellEnd"/>
-      <w:r>
-        <w:rPr>
-          <w:rFonts w:ascii="Times New Roman" w:hAnsi="Times New Roman" w:cs="Times New Roman"/>
-          <w:bCs/>
-          <w:sz w:val="28"/>
-          <w:szCs w:val="28"/>
-        </w:rPr>
-        <w:t xml:space="preserve"> is the file which consists of some sample chats and each chat block under a “tag”. </w:t>
+        <w:t xml:space="preserve">The methodology that we used for this application is very simple. We used the concept of Natural Language Processing and building our own Neural network by using tflearn. </w:t>
+      </w:r>
+      <w:r>
+        <w:rPr>
+          <w:rFonts w:ascii="Times New Roman" w:hAnsi="Times New Roman" w:cs="Times New Roman"/>
+          <w:bCs/>
+          <w:sz w:val="28"/>
+          <w:szCs w:val="28"/>
+        </w:rPr>
+        <w:t xml:space="preserve">We have used a json file “intents.json” for training our model. The intents.json is the file which consists of some sample chats and each chat block under a “tag”. </w:t>
       </w:r>
     </w:p>
     <w:p>
@@ -689,67 +549,7 @@
           <w:sz w:val="28"/>
           <w:szCs w:val="28"/>
         </w:rPr>
-        <w:t xml:space="preserve">model is being trained by using fit() method of </w:t>
-      </w:r>
-      <w:proofErr w:type="spellStart"/>
-      <w:r>
-        <w:rPr>
-          <w:rFonts w:ascii="Times New Roman" w:hAnsi="Times New Roman" w:cs="Times New Roman"/>
-          <w:bCs/>
-          <w:sz w:val="28"/>
-          <w:szCs w:val="28"/>
-        </w:rPr>
-        <w:t>tflearn</w:t>
-      </w:r>
-      <w:proofErr w:type="spellEnd"/>
-      <w:r>
-        <w:rPr>
-          <w:rFonts w:ascii="Times New Roman" w:hAnsi="Times New Roman" w:cs="Times New Roman"/>
-          <w:bCs/>
-          <w:sz w:val="28"/>
-          <w:szCs w:val="28"/>
-        </w:rPr>
-        <w:t xml:space="preserve"> and saved the model as “</w:t>
-      </w:r>
-      <w:proofErr w:type="spellStart"/>
-      <w:r>
-        <w:rPr>
-          <w:rFonts w:ascii="Times New Roman" w:hAnsi="Times New Roman" w:cs="Times New Roman"/>
-          <w:bCs/>
-          <w:sz w:val="28"/>
-          <w:szCs w:val="28"/>
-        </w:rPr>
-        <w:t>model.tflearn</w:t>
-      </w:r>
-      <w:proofErr w:type="spellEnd"/>
-      <w:r>
-        <w:rPr>
-          <w:rFonts w:ascii="Times New Roman" w:hAnsi="Times New Roman" w:cs="Times New Roman"/>
-          <w:bCs/>
-          <w:sz w:val="28"/>
-          <w:szCs w:val="28"/>
-        </w:rPr>
-        <w:t>”. All the trained data is being stored in a file named “</w:t>
-      </w:r>
-      <w:proofErr w:type="spellStart"/>
-      <w:r>
-        <w:rPr>
-          <w:rFonts w:ascii="Times New Roman" w:hAnsi="Times New Roman" w:cs="Times New Roman"/>
-          <w:bCs/>
-          <w:sz w:val="28"/>
-          <w:szCs w:val="28"/>
-        </w:rPr>
-        <w:t>training_data</w:t>
-      </w:r>
-      <w:proofErr w:type="spellEnd"/>
-      <w:r>
-        <w:rPr>
-          <w:rFonts w:ascii="Times New Roman" w:hAnsi="Times New Roman" w:cs="Times New Roman"/>
-          <w:bCs/>
-          <w:sz w:val="28"/>
-          <w:szCs w:val="28"/>
-        </w:rPr>
-        <w:t>” and further this file is used for giving response.</w:t>
+        <w:t>model is being trained by using fit() method of tflearn and saved the model as “model.tflearn”. All the trained data is being stored in a file named “training_data” and further this file is used for giving response.</w:t>
       </w:r>
     </w:p>
     <w:p>
@@ -1245,371 +1045,6 @@
           <w:szCs w:val="32"/>
         </w:rPr>
       </w:pPr>
-    </w:p>
-    <w:p>
-      <w:pPr>
-        <w:pStyle w:val="Default"/>
-        <w:rPr>
-          <w:spacing w:val="-1"/>
-          <w:sz w:val="40"/>
-          <w:szCs w:val="40"/>
-        </w:rPr>
-      </w:pPr>
-      <w:r>
-        <w:rPr>
-          <w:spacing w:val="-1"/>
-          <w:sz w:val="40"/>
-          <w:szCs w:val="40"/>
-        </w:rPr>
-        <w:t>Submitted By :</w:t>
-      </w:r>
-    </w:p>
-    <w:p>
-      <w:pPr>
-        <w:pStyle w:val="Default"/>
-        <w:jc w:val="center"/>
-        <w:rPr>
-          <w:spacing w:val="-1"/>
-          <w:sz w:val="32"/>
-          <w:szCs w:val="32"/>
-        </w:rPr>
-      </w:pPr>
-    </w:p>
-    <w:p>
-      <w:pPr>
-        <w:pStyle w:val="Default"/>
-        <w:jc w:val="center"/>
-        <w:rPr>
-          <w:spacing w:val="-1"/>
-          <w:sz w:val="32"/>
-          <w:szCs w:val="32"/>
-        </w:rPr>
-      </w:pPr>
-      <w:r>
-        <w:rPr>
-          <w:spacing w:val="-1"/>
-          <w:sz w:val="32"/>
-          <w:szCs w:val="32"/>
-        </w:rPr>
-        <w:t>Krishna Dheeraj</w:t>
-      </w:r>
-      <w:r>
-        <w:rPr>
-          <w:spacing w:val="-1"/>
-          <w:sz w:val="32"/>
-          <w:szCs w:val="32"/>
-        </w:rPr>
-        <w:tab/>
-      </w:r>
-      <w:r>
-        <w:rPr>
-          <w:spacing w:val="-1"/>
-          <w:sz w:val="32"/>
-          <w:szCs w:val="32"/>
-        </w:rPr>
-        <w:tab/>
-        <w:t xml:space="preserve">    Abhinav Dubey</w:t>
-      </w:r>
-      <w:r>
-        <w:rPr>
-          <w:spacing w:val="-1"/>
-          <w:sz w:val="32"/>
-          <w:szCs w:val="32"/>
-        </w:rPr>
-        <w:tab/>
-      </w:r>
-      <w:r>
-        <w:rPr>
-          <w:spacing w:val="-1"/>
-          <w:sz w:val="32"/>
-          <w:szCs w:val="32"/>
-        </w:rPr>
-        <w:tab/>
-      </w:r>
-      <w:proofErr w:type="spellStart"/>
-      <w:r>
-        <w:rPr>
-          <w:spacing w:val="-1"/>
-          <w:sz w:val="32"/>
-          <w:szCs w:val="32"/>
-        </w:rPr>
-        <w:t>Gavara</w:t>
-      </w:r>
-      <w:proofErr w:type="spellEnd"/>
-      <w:r>
-        <w:rPr>
-          <w:spacing w:val="-1"/>
-          <w:sz w:val="32"/>
-          <w:szCs w:val="32"/>
-        </w:rPr>
-        <w:t xml:space="preserve"> Udaya Raja</w:t>
-      </w:r>
-    </w:p>
-    <w:p>
-      <w:pPr>
-        <w:pStyle w:val="Default"/>
-        <w:jc w:val="center"/>
-        <w:rPr>
-          <w:spacing w:val="-1"/>
-          <w:sz w:val="32"/>
-          <w:szCs w:val="32"/>
-        </w:rPr>
-      </w:pPr>
-      <w:r>
-        <w:rPr>
-          <w:spacing w:val="-1"/>
-          <w:sz w:val="32"/>
-          <w:szCs w:val="32"/>
-        </w:rPr>
-        <w:t>11802912</w:t>
-      </w:r>
-      <w:r>
-        <w:rPr>
-          <w:spacing w:val="-1"/>
-          <w:sz w:val="32"/>
-          <w:szCs w:val="32"/>
-        </w:rPr>
-        <w:tab/>
-      </w:r>
-      <w:r>
-        <w:rPr>
-          <w:spacing w:val="-1"/>
-          <w:sz w:val="32"/>
-          <w:szCs w:val="32"/>
-        </w:rPr>
-        <w:tab/>
-      </w:r>
-      <w:r>
-        <w:rPr>
-          <w:spacing w:val="-1"/>
-          <w:sz w:val="32"/>
-          <w:szCs w:val="32"/>
-        </w:rPr>
-        <w:tab/>
-        <w:t xml:space="preserve">  11803384</w:t>
-      </w:r>
-      <w:r>
-        <w:rPr>
-          <w:spacing w:val="-1"/>
-          <w:sz w:val="32"/>
-          <w:szCs w:val="32"/>
-        </w:rPr>
-        <w:tab/>
-      </w:r>
-      <w:r>
-        <w:rPr>
-          <w:spacing w:val="-1"/>
-          <w:sz w:val="32"/>
-          <w:szCs w:val="32"/>
-        </w:rPr>
-        <w:tab/>
-      </w:r>
-      <w:r>
-        <w:rPr>
-          <w:spacing w:val="-1"/>
-          <w:sz w:val="32"/>
-          <w:szCs w:val="32"/>
-        </w:rPr>
-        <w:tab/>
-      </w:r>
-      <w:r>
-        <w:rPr>
-          <w:spacing w:val="-1"/>
-          <w:sz w:val="32"/>
-          <w:szCs w:val="32"/>
-        </w:rPr>
-        <w:tab/>
-        <w:t>11803599</w:t>
-      </w:r>
-    </w:p>
-    <w:p>
-      <w:pPr>
-        <w:pStyle w:val="Default"/>
-        <w:jc w:val="center"/>
-        <w:rPr>
-          <w:spacing w:val="-1"/>
-          <w:sz w:val="32"/>
-          <w:szCs w:val="32"/>
-        </w:rPr>
-      </w:pPr>
-      <w:r>
-        <w:rPr>
-          <w:spacing w:val="-1"/>
-          <w:sz w:val="32"/>
-          <w:szCs w:val="32"/>
-        </w:rPr>
-        <w:t>K18QW</w:t>
-      </w:r>
-      <w:r>
-        <w:rPr>
-          <w:spacing w:val="-1"/>
-          <w:sz w:val="32"/>
-          <w:szCs w:val="32"/>
-        </w:rPr>
-        <w:tab/>
-      </w:r>
-      <w:r>
-        <w:rPr>
-          <w:spacing w:val="-1"/>
-          <w:sz w:val="32"/>
-          <w:szCs w:val="32"/>
-        </w:rPr>
-        <w:tab/>
-      </w:r>
-      <w:r>
-        <w:rPr>
-          <w:spacing w:val="-1"/>
-          <w:sz w:val="32"/>
-          <w:szCs w:val="32"/>
-        </w:rPr>
-        <w:tab/>
-        <w:t xml:space="preserve">  </w:t>
-      </w:r>
-      <w:proofErr w:type="spellStart"/>
-      <w:r>
-        <w:rPr>
-          <w:spacing w:val="-1"/>
-          <w:sz w:val="32"/>
-          <w:szCs w:val="32"/>
-        </w:rPr>
-        <w:t>K18QW</w:t>
-      </w:r>
-      <w:proofErr w:type="spellEnd"/>
-      <w:r>
-        <w:rPr>
-          <w:spacing w:val="-1"/>
-          <w:sz w:val="32"/>
-          <w:szCs w:val="32"/>
-        </w:rPr>
-        <w:tab/>
-      </w:r>
-      <w:r>
-        <w:rPr>
-          <w:spacing w:val="-1"/>
-          <w:sz w:val="32"/>
-          <w:szCs w:val="32"/>
-        </w:rPr>
-        <w:tab/>
-      </w:r>
-      <w:r>
-        <w:rPr>
-          <w:spacing w:val="-1"/>
-          <w:sz w:val="32"/>
-          <w:szCs w:val="32"/>
-        </w:rPr>
-        <w:tab/>
-      </w:r>
-      <w:r>
-        <w:rPr>
-          <w:spacing w:val="-1"/>
-          <w:sz w:val="32"/>
-          <w:szCs w:val="32"/>
-        </w:rPr>
-        <w:tab/>
-      </w:r>
-      <w:proofErr w:type="spellStart"/>
-      <w:r>
-        <w:rPr>
-          <w:spacing w:val="-1"/>
-          <w:sz w:val="32"/>
-          <w:szCs w:val="32"/>
-        </w:rPr>
-        <w:t>K18QW</w:t>
-      </w:r>
-      <w:proofErr w:type="spellEnd"/>
-    </w:p>
-    <w:p>
-      <w:pPr>
-        <w:pStyle w:val="Default"/>
-        <w:jc w:val="center"/>
-        <w:rPr>
-          <w:spacing w:val="-1"/>
-          <w:sz w:val="32"/>
-          <w:szCs w:val="32"/>
-        </w:rPr>
-      </w:pPr>
-      <w:r>
-        <w:rPr>
-          <w:spacing w:val="-1"/>
-          <w:sz w:val="32"/>
-          <w:szCs w:val="32"/>
-        </w:rPr>
-        <w:t>40</w:t>
-      </w:r>
-      <w:r>
-        <w:rPr>
-          <w:spacing w:val="-1"/>
-          <w:sz w:val="32"/>
-          <w:szCs w:val="32"/>
-        </w:rPr>
-        <w:tab/>
-      </w:r>
-      <w:r>
-        <w:rPr>
-          <w:spacing w:val="-1"/>
-          <w:sz w:val="32"/>
-          <w:szCs w:val="32"/>
-        </w:rPr>
-        <w:tab/>
-      </w:r>
-      <w:r>
-        <w:rPr>
-          <w:spacing w:val="-1"/>
-          <w:sz w:val="32"/>
-          <w:szCs w:val="32"/>
-        </w:rPr>
-        <w:tab/>
-      </w:r>
-      <w:r>
-        <w:rPr>
-          <w:spacing w:val="-1"/>
-          <w:sz w:val="32"/>
-          <w:szCs w:val="32"/>
-        </w:rPr>
-        <w:tab/>
-        <w:t xml:space="preserve">  41</w:t>
-      </w:r>
-      <w:r>
-        <w:rPr>
-          <w:spacing w:val="-1"/>
-          <w:sz w:val="32"/>
-          <w:szCs w:val="32"/>
-        </w:rPr>
-        <w:tab/>
-      </w:r>
-      <w:r>
-        <w:rPr>
-          <w:spacing w:val="-1"/>
-          <w:sz w:val="32"/>
-          <w:szCs w:val="32"/>
-        </w:rPr>
-        <w:tab/>
-      </w:r>
-      <w:r>
-        <w:rPr>
-          <w:spacing w:val="-1"/>
-          <w:sz w:val="32"/>
-          <w:szCs w:val="32"/>
-        </w:rPr>
-        <w:tab/>
-      </w:r>
-      <w:r>
-        <w:rPr>
-          <w:spacing w:val="-1"/>
-          <w:sz w:val="32"/>
-          <w:szCs w:val="32"/>
-        </w:rPr>
-        <w:tab/>
-      </w:r>
-      <w:r>
-        <w:rPr>
-          <w:spacing w:val="-1"/>
-          <w:sz w:val="32"/>
-          <w:szCs w:val="32"/>
-        </w:rPr>
-        <w:tab/>
-        <w:t>42</w:t>
-      </w:r>
     </w:p>
     <w:p>
       <w:pPr>
@@ -1943,6 +1378,7 @@
     <w:lsdException w:name="HTML Sample" w:semiHidden="1" w:unhideWhenUsed="1"/>
     <w:lsdException w:name="HTML Typewriter" w:semiHidden="1" w:unhideWhenUsed="1"/>
     <w:lsdException w:name="HTML Variable" w:semiHidden="1" w:unhideWhenUsed="1"/>
+    <w:lsdException w:name="Normal Table" w:semiHidden="1" w:unhideWhenUsed="1"/>
     <w:lsdException w:name="annotation subject" w:semiHidden="1" w:unhideWhenUsed="1"/>
     <w:lsdException w:name="No List" w:semiHidden="1" w:unhideWhenUsed="1"/>
     <w:lsdException w:name="Outline List 1" w:semiHidden="1" w:unhideWhenUsed="1"/>
@@ -1989,8 +1425,10 @@
     <w:lsdException w:name="Table Subtle 2" w:semiHidden="1" w:unhideWhenUsed="1"/>
     <w:lsdException w:name="Table Web 1" w:semiHidden="1" w:unhideWhenUsed="1"/>
     <w:lsdException w:name="Table Web 2" w:semiHidden="1" w:unhideWhenUsed="1"/>
+    <w:lsdException w:name="Table Web 3" w:semiHidden="1" w:unhideWhenUsed="1"/>
     <w:lsdException w:name="Balloon Text" w:semiHidden="1" w:unhideWhenUsed="1"/>
     <w:lsdException w:name="Table Grid" w:uiPriority="39"/>
+    <w:lsdException w:name="Table Theme" w:semiHidden="1" w:unhideWhenUsed="1"/>
     <w:lsdException w:name="Placeholder Text" w:semiHidden="1"/>
     <w:lsdException w:name="No Spacing" w:uiPriority="1" w:qFormat="1"/>
     <w:lsdException w:name="Light Shading" w:uiPriority="60"/>

</xml_diff>